<commit_message>
V14 - Gold Supply Dynamics + Holder Wallet Ticker
</commit_message>
<xml_diff>
--- a/frontend/public/docs/DTGC-V14-Gold-Paper.docx
+++ b/frontend/public/docs/DTGC-V14-Gold-Paper.docx
@@ -1580,7 +1580,7 @@
               <w:jc w:val="center"/>
             </w:pPr>
             <w:r>
-              <w:t xml:space="preserve">$100</w:t>
+              <w:t xml:space="preserve">$1,000</w:t>
             </w:r>
           </w:p>
         </w:tc>
@@ -1735,7 +1735,7 @@
               <w:jc w:val="center"/>
             </w:pPr>
             <w:r>
-              <w:t xml:space="preserve">$100</w:t>
+              <w:t xml:space="preserve">$1,000</w:t>
             </w:r>
           </w:p>
         </w:tc>

</xml_diff>